<commit_message>
se hace una nueva actualización al proyecto
</commit_message>
<xml_diff>
--- a/Requerimientos Funcionales y no funcionales definitivo.docx
+++ b/Requerimientos Funcionales y no funcionales definitivo.docx
@@ -11,6 +11,13 @@
           <w:lang w:val="es-MX"/>
         </w:rPr>
       </w:pPr>
+      <w:r>
+        <w:rPr>
+          <w:rFonts w:ascii="Book Antiqua" w:hAnsi="Book Antiqua" w:cs="Arial"/>
+          <w:lang w:val="es-MX"/>
+        </w:rPr>
+        <w:t>.</w:t>
+      </w:r>
       <w:r>
         <w:rPr>
           <w:rFonts w:ascii="Book Antiqua" w:hAnsi="Book Antiqua" w:cs="Arial"/>
@@ -2593,29 +2600,7 @@
                 <w:szCs w:val="26"/>
                 <w:lang w:val="es-CO" w:eastAsia="es-CO"/>
               </w:rPr>
-              <w:t xml:space="preserve">Sólo tiene permitido el acceso </w:t>
-            </w:r>
-            <w:r>
-              <w:rPr>
-                <w:b/>
-                <w:bCs/>
-                <w:color w:val="8DB3E2"/>
-                <w:sz w:val="22"/>
-                <w:szCs w:val="26"/>
-                <w:lang w:val="es-CO" w:eastAsia="es-CO"/>
-              </w:rPr>
-              <w:t>los</w:t>
-            </w:r>
-            <w:r>
-              <w:rPr>
-                <w:b/>
-                <w:bCs/>
-                <w:color w:val="8DB3E2"/>
-                <w:sz w:val="22"/>
-                <w:szCs w:val="26"/>
-                <w:lang w:val="es-CO" w:eastAsia="es-CO"/>
-              </w:rPr>
-              <w:t xml:space="preserve"> clientes</w:t>
+              <w:t>Sólo tiene permitido el acceso los clientes</w:t>
             </w:r>
           </w:p>
         </w:tc>
@@ -4318,11 +4303,11 @@
         <w:tblLook w:val="04A0" w:firstRow="1" w:lastRow="0" w:firstColumn="1" w:lastColumn="0" w:noHBand="0" w:noVBand="1"/>
       </w:tblPr>
       <w:tblGrid>
-        <w:gridCol w:w="1729"/>
-        <w:gridCol w:w="2104"/>
-        <w:gridCol w:w="1735"/>
-        <w:gridCol w:w="1323"/>
-        <w:gridCol w:w="1937"/>
+        <w:gridCol w:w="1767"/>
+        <w:gridCol w:w="2142"/>
+        <w:gridCol w:w="1736"/>
+        <w:gridCol w:w="1398"/>
+        <w:gridCol w:w="1785"/>
       </w:tblGrid>
       <w:tr>
         <w:trPr>
@@ -4981,6 +4966,17 @@
                 <w:szCs w:val="26"/>
                 <w:lang w:val="es-CO" w:eastAsia="es-CO"/>
               </w:rPr>
+              <w:t xml:space="preserve"> identificar la cuenta</w:t>
+            </w:r>
+            <w:r>
+              <w:rPr>
+                <w:b/>
+                <w:bCs/>
+                <w:color w:val="8DB3E2"/>
+                <w:sz w:val="22"/>
+                <w:szCs w:val="26"/>
+                <w:lang w:val="es-CO" w:eastAsia="es-CO"/>
+              </w:rPr>
               <w:t xml:space="preserve"> </w:t>
             </w:r>
             <w:r>
@@ -4992,28 +4988,6 @@
                 <w:szCs w:val="26"/>
                 <w:lang w:val="es-CO" w:eastAsia="es-CO"/>
               </w:rPr>
-              <w:t>identificar la cuenta</w:t>
-            </w:r>
-            <w:r>
-              <w:rPr>
-                <w:b/>
-                <w:bCs/>
-                <w:color w:val="8DB3E2"/>
-                <w:sz w:val="22"/>
-                <w:szCs w:val="26"/>
-                <w:lang w:val="es-CO" w:eastAsia="es-CO"/>
-              </w:rPr>
-              <w:t xml:space="preserve"> </w:t>
-            </w:r>
-            <w:r>
-              <w:rPr>
-                <w:b/>
-                <w:bCs/>
-                <w:color w:val="8DB3E2"/>
-                <w:sz w:val="22"/>
-                <w:szCs w:val="26"/>
-                <w:lang w:val="es-CO" w:eastAsia="es-CO"/>
-              </w:rPr>
               <w:t>de usuario</w:t>
             </w:r>
             <w:r>
@@ -5036,18 +5010,7 @@
                 <w:szCs w:val="26"/>
                 <w:lang w:val="es-CO" w:eastAsia="es-CO"/>
               </w:rPr>
-              <w:t xml:space="preserve"> </w:t>
-            </w:r>
-            <w:r>
-              <w:rPr>
-                <w:b/>
-                <w:bCs/>
-                <w:color w:val="8DB3E2"/>
-                <w:sz w:val="22"/>
-                <w:szCs w:val="26"/>
-                <w:lang w:val="es-CO" w:eastAsia="es-CO"/>
-              </w:rPr>
-              <w:t xml:space="preserve">para </w:t>
+              <w:t xml:space="preserve"> para </w:t>
             </w:r>
             <w:r>
               <w:rPr>
@@ -5523,29 +5486,7 @@
                 <w:szCs w:val="26"/>
                 <w:lang w:val="es-CO" w:eastAsia="es-CO"/>
               </w:rPr>
-              <w:t xml:space="preserve">Sólo tiene permitido el acceso </w:t>
-            </w:r>
-            <w:r>
-              <w:rPr>
-                <w:b/>
-                <w:bCs/>
-                <w:color w:val="8DB3E2"/>
-                <w:sz w:val="22"/>
-                <w:szCs w:val="26"/>
-                <w:lang w:val="es-CO" w:eastAsia="es-CO"/>
-              </w:rPr>
-              <w:t xml:space="preserve">los </w:t>
-            </w:r>
-            <w:r>
-              <w:rPr>
-                <w:b/>
-                <w:bCs/>
-                <w:color w:val="8DB3E2"/>
-                <w:sz w:val="22"/>
-                <w:szCs w:val="26"/>
-                <w:lang w:val="es-CO" w:eastAsia="es-CO"/>
-              </w:rPr>
-              <w:t xml:space="preserve">administradores </w:t>
+              <w:t xml:space="preserve">Sólo tiene permitido el acceso los administradores </w:t>
             </w:r>
           </w:p>
         </w:tc>
@@ -7140,8 +7081,6 @@
               </w:rPr>
               <w:t>definidos por la administración para el software</w:t>
             </w:r>
-            <w:bookmarkStart w:id="0" w:name="_GoBack"/>
-            <w:bookmarkEnd w:id="0"/>
           </w:p>
         </w:tc>
         <w:tc>
@@ -7628,6 +7567,14 @@
         </w:rPr>
         <w:t>*El sistema debe implementar el logo definidos por la administración del conjunto en la implementación del software con motivos estéticos.</w:t>
       </w:r>
+      <w:r>
+        <w:rPr>
+          <w:lang w:val="es-CO"/>
+        </w:rPr>
+        <w:t>.</w:t>
+      </w:r>
+      <w:bookmarkStart w:id="0" w:name="_GoBack"/>
+      <w:bookmarkEnd w:id="0"/>
     </w:p>
     <w:p>
       <w:pPr>

</xml_diff>